<commit_message>
Submit a revised version of the proposal
</commit_message>
<xml_diff>
--- a/CPS project 2.docx
+++ b/CPS project 2.docx
@@ -1,13 +1,13 @@
 
 <file path=word/document.xml><?xml version="1.0" encoding="utf-8"?>
-<w:document xmlns:wpc="http://schemas.microsoft.com/office/word/2010/wordprocessingCanvas" xmlns:cx="http://schemas.microsoft.com/office/drawing/2014/chartex" xmlns:cx1="http://schemas.microsoft.com/office/drawing/2015/9/8/chartex" xmlns:cx2="http://schemas.microsoft.com/office/drawing/2015/10/21/chartex" xmlns:cx3="http://schemas.microsoft.com/office/drawing/2016/5/9/chartex" xmlns:cx4="http://schemas.microsoft.com/office/drawing/2016/5/10/chartex" xmlns:cx5="http://schemas.microsoft.com/office/drawing/2016/5/11/chartex" xmlns:cx6="http://schemas.microsoft.com/office/drawing/2016/5/12/chartex" xmlns:cx7="http://schemas.microsoft.com/office/drawing/2016/5/13/chartex" xmlns:cx8="http://schemas.microsoft.com/office/drawing/2016/5/14/chartex" xmlns:mc="http://schemas.openxmlformats.org/markup-compatibility/2006" xmlns:aink="http://schemas.microsoft.com/office/drawing/2016/ink" xmlns:am3d="http://schemas.microsoft.com/office/drawing/2017/model3d" xmlns:o="urn:schemas-microsoft-com:office:office" xmlns:r="http://schemas.openxmlformats.org/officeDocument/2006/relationships" xmlns:m="http://schemas.openxmlformats.org/officeDocument/2006/math" xmlns:v="urn:schemas-microsoft-com:vml" xmlns:wp14="http://schemas.microsoft.com/office/word/2010/wordprocessingDrawing" xmlns:wp="http://schemas.openxmlformats.org/drawingml/2006/wordprocessingDrawing" xmlns:w10="urn:schemas-microsoft-com:office:word" xmlns:w="http://schemas.openxmlformats.org/wordprocessingml/2006/main" xmlns:w14="http://schemas.microsoft.com/office/word/2010/wordml" xmlns:w15="http://schemas.microsoft.com/office/word/2012/wordml" xmlns:w16cid="http://schemas.microsoft.com/office/word/2016/wordml/cid" xmlns:w16se="http://schemas.microsoft.com/office/word/2015/wordml/symex" xmlns:wpg="http://schemas.microsoft.com/office/word/2010/wordprocessingGroup" xmlns:wpi="http://schemas.microsoft.com/office/word/2010/wordprocessingInk" xmlns:wne="http://schemas.microsoft.com/office/word/2006/wordml" xmlns:wps="http://schemas.microsoft.com/office/word/2010/wordprocessingShape" mc:Ignorable="w14 w15 w16se w16cid wp14">
+<w:document xmlns:wpc="http://schemas.microsoft.com/office/word/2010/wordprocessingCanvas" xmlns:cx="http://schemas.microsoft.com/office/drawing/2014/chartex" xmlns:cx1="http://schemas.microsoft.com/office/drawing/2015/9/8/chartex" xmlns:mc="http://schemas.openxmlformats.org/markup-compatibility/2006" xmlns:o="urn:schemas-microsoft-com:office:office" xmlns:r="http://schemas.openxmlformats.org/officeDocument/2006/relationships" xmlns:m="http://schemas.openxmlformats.org/officeDocument/2006/math" xmlns:v="urn:schemas-microsoft-com:vml" xmlns:wp14="http://schemas.microsoft.com/office/word/2010/wordprocessingDrawing" xmlns:wp="http://schemas.openxmlformats.org/drawingml/2006/wordprocessingDrawing" xmlns:w10="urn:schemas-microsoft-com:office:word" xmlns:w="http://schemas.openxmlformats.org/wordprocessingml/2006/main" xmlns:w14="http://schemas.microsoft.com/office/word/2010/wordml" xmlns:w15="http://schemas.microsoft.com/office/word/2012/wordml" xmlns:w16se="http://schemas.microsoft.com/office/word/2015/wordml/symex" xmlns:wpg="http://schemas.microsoft.com/office/word/2010/wordprocessingGroup" xmlns:wpi="http://schemas.microsoft.com/office/word/2010/wordprocessingInk" xmlns:wne="http://schemas.microsoft.com/office/word/2006/wordml" xmlns:wps="http://schemas.microsoft.com/office/word/2010/wordprocessingShape" mc:Ignorable="w14 w15 w16se wp14">
   <w:body>
     <w:p>
       <w:pPr>
         <w:pStyle w:val="md-end-block"/>
         <w:spacing w:before="192" w:beforeAutospacing="0" w:after="192" w:afterAutospacing="0"/>
         <w:rPr>
-          <w:rFonts w:ascii="Helvetica" w:hAnsi="Helvetica" w:cs="Helvetica"/>
+          <w:rFonts w:asciiTheme="minorHAnsi" w:hAnsiTheme="minorHAnsi" w:cstheme="minorHAnsi"/>
           <w:b/>
           <w:bCs/>
           <w:color w:val="333333"/>
@@ -16,7 +16,7 @@
       <w:r>
         <w:rPr>
           <w:rStyle w:val="md-plain"/>
-          <w:rFonts w:ascii="Helvetica" w:hAnsi="Helvetica" w:cs="Helvetica"/>
+          <w:rFonts w:asciiTheme="minorHAnsi" w:hAnsiTheme="minorHAnsi" w:cstheme="minorHAnsi"/>
           <w:b/>
           <w:bCs/>
           <w:color w:val="333333"/>
@@ -30,14 +30,14 @@
         <w:spacing w:before="192" w:beforeAutospacing="0" w:after="192" w:afterAutospacing="0"/>
         <w:rPr>
           <w:rStyle w:val="md-plain"/>
-          <w:rFonts w:ascii="Helvetica" w:hAnsi="Helvetica" w:cs="Helvetica"/>
+          <w:rFonts w:asciiTheme="minorHAnsi" w:hAnsiTheme="minorHAnsi" w:cstheme="minorHAnsi"/>
           <w:color w:val="333333"/>
         </w:rPr>
       </w:pPr>
       <w:r>
         <w:rPr>
           <w:rStyle w:val="md-tab"/>
-          <w:rFonts w:ascii="Helvetica" w:hAnsi="Helvetica" w:cs="Helvetica"/>
+          <w:rFonts w:asciiTheme="minorHAnsi" w:hAnsiTheme="minorHAnsi" w:cstheme="minorHAnsi"/>
           <w:color w:val="333333"/>
         </w:rPr>
         <w:tab/>
@@ -45,7 +45,7 @@
       <w:r>
         <w:rPr>
           <w:rStyle w:val="md-tab"/>
-          <w:rFonts w:ascii="Helvetica" w:hAnsi="Helvetica" w:cs="Helvetica"/>
+          <w:rFonts w:asciiTheme="minorHAnsi" w:hAnsiTheme="minorHAnsi" w:cstheme="minorHAnsi"/>
           <w:color w:val="333333"/>
         </w:rPr>
         <w:tab/>
@@ -53,7 +53,7 @@
       <w:r>
         <w:rPr>
           <w:rStyle w:val="md-plain"/>
-          <w:rFonts w:ascii="Helvetica" w:hAnsi="Helvetica" w:cs="Helvetica"/>
+          <w:rFonts w:asciiTheme="minorHAnsi" w:hAnsiTheme="minorHAnsi" w:cstheme="minorHAnsi"/>
           <w:color w:val="333333"/>
         </w:rPr>
         <w:t>David Ch</w:t>
@@ -61,7 +61,7 @@
       <w:r>
         <w:rPr>
           <w:rStyle w:val="md-plain"/>
-          <w:rFonts w:ascii="Helvetica" w:hAnsi="Helvetica" w:cs="Helvetica"/>
+          <w:rFonts w:asciiTheme="minorHAnsi" w:hAnsiTheme="minorHAnsi" w:cstheme="minorHAnsi"/>
           <w:color w:val="333333"/>
         </w:rPr>
         <w:t>ao</w:t>
@@ -73,14 +73,14 @@
         <w:spacing w:before="192" w:beforeAutospacing="0" w:after="192" w:afterAutospacing="0"/>
         <w:ind w:left="720" w:firstLine="720"/>
         <w:rPr>
-          <w:rFonts w:ascii="Helvetica" w:hAnsi="Helvetica" w:cs="Helvetica"/>
+          <w:rFonts w:asciiTheme="minorHAnsi" w:hAnsiTheme="minorHAnsi" w:cstheme="minorHAnsi"/>
           <w:color w:val="333333"/>
         </w:rPr>
       </w:pPr>
       <w:r>
         <w:rPr>
           <w:rStyle w:val="md-plain"/>
-          <w:rFonts w:ascii="Helvetica" w:hAnsi="Helvetica" w:cs="Helvetica"/>
+          <w:rFonts w:asciiTheme="minorHAnsi" w:hAnsiTheme="minorHAnsi" w:cstheme="minorHAnsi"/>
           <w:color w:val="333333"/>
         </w:rPr>
         <w:t>Chris Elliott</w:t>
@@ -92,14 +92,14 @@
         <w:spacing w:before="192" w:beforeAutospacing="0" w:after="192" w:afterAutospacing="0"/>
         <w:rPr>
           <w:rStyle w:val="md-plain"/>
-          <w:rFonts w:ascii="Helvetica" w:hAnsi="Helvetica" w:cs="Helvetica"/>
+          <w:rFonts w:asciiTheme="minorHAnsi" w:hAnsiTheme="minorHAnsi" w:cstheme="minorHAnsi"/>
           <w:color w:val="333333"/>
         </w:rPr>
       </w:pPr>
       <w:r>
         <w:rPr>
           <w:rStyle w:val="md-tab"/>
-          <w:rFonts w:ascii="Helvetica" w:hAnsi="Helvetica" w:cs="Helvetica"/>
+          <w:rFonts w:asciiTheme="minorHAnsi" w:hAnsiTheme="minorHAnsi" w:cstheme="minorHAnsi"/>
           <w:color w:val="333333"/>
         </w:rPr>
         <w:tab/>
@@ -107,7 +107,7 @@
       <w:r>
         <w:rPr>
           <w:rStyle w:val="md-tab"/>
-          <w:rFonts w:ascii="Helvetica" w:hAnsi="Helvetica" w:cs="Helvetica"/>
+          <w:rFonts w:asciiTheme="minorHAnsi" w:hAnsiTheme="minorHAnsi" w:cstheme="minorHAnsi"/>
           <w:color w:val="333333"/>
         </w:rPr>
         <w:tab/>
@@ -115,7 +115,7 @@
       <w:r>
         <w:rPr>
           <w:rStyle w:val="md-plain"/>
-          <w:rFonts w:ascii="Helvetica" w:hAnsi="Helvetica" w:cs="Helvetica"/>
+          <w:rFonts w:asciiTheme="minorHAnsi" w:hAnsiTheme="minorHAnsi" w:cstheme="minorHAnsi"/>
           <w:color w:val="333333"/>
         </w:rPr>
         <w:t>Sebastian Munoz</w:t>
@@ -126,70 +126,296 @@
         <w:pStyle w:val="md-end-block"/>
         <w:spacing w:before="192" w:beforeAutospacing="0" w:after="192" w:afterAutospacing="0"/>
         <w:rPr>
-          <w:rFonts w:ascii="Helvetica" w:hAnsi="Helvetica" w:cs="Helvetica"/>
+          <w:rStyle w:val="md-plain"/>
+          <w:rFonts w:asciiTheme="minorHAnsi" w:hAnsiTheme="minorHAnsi" w:cstheme="minorHAnsi"/>
           <w:color w:val="333333"/>
         </w:rPr>
       </w:pPr>
       <w:r>
         <w:rPr>
           <w:rStyle w:val="md-plain"/>
-          <w:rFonts w:ascii="Helvetica" w:hAnsi="Helvetica" w:cs="Helvetica"/>
-          <w:color w:val="333333"/>
-        </w:rPr>
-        <w:t>Using the CPS (Current Population Survey) dataset provided by Federal Reserve of Kansas City we will determine if there is any correlation between employment levels with education, age or the State one lives in.  In particular we are interested in whether higher education means lower unemployment. Does age play a factor in unemployment</w:t>
-      </w:r>
-      <w:r>
-        <w:rPr>
-          <w:rStyle w:val="md-plain"/>
-          <w:rFonts w:ascii="Helvetica" w:hAnsi="Helvetica" w:cs="Helvetica"/>
-          <w:color w:val="333333"/>
-        </w:rPr>
-        <w:t>?</w:t>
-      </w:r>
-      <w:bookmarkStart w:id="0" w:name="_GoBack"/>
-      <w:bookmarkEnd w:id="0"/>
-      <w:r>
-        <w:rPr>
-          <w:rStyle w:val="md-plain"/>
-          <w:rFonts w:ascii="Helvetica" w:hAnsi="Helvetica" w:cs="Helvetica"/>
-          <w:color w:val="333333"/>
-        </w:rPr>
-        <w:t xml:space="preserve"> This dataset will encompass October 2018 through October 2019. </w:t>
+          <w:rFonts w:asciiTheme="minorHAnsi" w:hAnsiTheme="minorHAnsi" w:cstheme="minorHAnsi"/>
+          <w:color w:val="333333"/>
+        </w:rPr>
+        <w:t>Using the CPS (Current Population Survey) dataset provided by Federal Reserve of Kansas City</w:t>
+      </w:r>
+      <w:r>
+        <w:rPr>
+          <w:rStyle w:val="md-plain"/>
+          <w:rFonts w:asciiTheme="minorHAnsi" w:hAnsiTheme="minorHAnsi" w:cstheme="minorHAnsi"/>
+          <w:color w:val="333333"/>
+        </w:rPr>
+        <w:t xml:space="preserve">, </w:t>
+      </w:r>
+      <w:r>
+        <w:rPr>
+          <w:rStyle w:val="md-plain"/>
+          <w:rFonts w:asciiTheme="minorHAnsi" w:hAnsiTheme="minorHAnsi" w:cstheme="minorHAnsi"/>
+          <w:color w:val="333333"/>
+        </w:rPr>
+        <w:t xml:space="preserve">we will determine if there is any correlation between employment levels with education, age or the State one lives in.  In particular we are </w:t>
+      </w:r>
+      <w:r>
+        <w:rPr>
+          <w:rStyle w:val="md-plain"/>
+          <w:rFonts w:asciiTheme="minorHAnsi" w:hAnsiTheme="minorHAnsi" w:cstheme="minorHAnsi"/>
+          <w:color w:val="333333"/>
+        </w:rPr>
+        <w:t xml:space="preserve">more </w:t>
+      </w:r>
+      <w:r>
+        <w:rPr>
+          <w:rStyle w:val="md-plain"/>
+          <w:rFonts w:asciiTheme="minorHAnsi" w:hAnsiTheme="minorHAnsi" w:cstheme="minorHAnsi"/>
+          <w:color w:val="333333"/>
+        </w:rPr>
+        <w:t xml:space="preserve">interested in </w:t>
+      </w:r>
+      <w:r>
+        <w:rPr>
+          <w:rStyle w:val="md-plain"/>
+          <w:rFonts w:asciiTheme="minorHAnsi" w:hAnsiTheme="minorHAnsi" w:cstheme="minorHAnsi"/>
+          <w:color w:val="333333"/>
+        </w:rPr>
+        <w:t>(1) W</w:t>
+      </w:r>
+      <w:r>
+        <w:rPr>
+          <w:rStyle w:val="md-plain"/>
+          <w:rFonts w:asciiTheme="minorHAnsi" w:hAnsiTheme="minorHAnsi" w:cstheme="minorHAnsi"/>
+          <w:color w:val="333333"/>
+        </w:rPr>
+        <w:t>hether</w:t>
+      </w:r>
+      <w:r>
+        <w:rPr>
+          <w:rStyle w:val="md-plain"/>
+          <w:rFonts w:asciiTheme="minorHAnsi" w:hAnsiTheme="minorHAnsi" w:cstheme="minorHAnsi"/>
+          <w:color w:val="333333"/>
+        </w:rPr>
+        <w:t xml:space="preserve"> or not</w:t>
+      </w:r>
+      <w:r>
+        <w:rPr>
+          <w:rStyle w:val="md-plain"/>
+          <w:rFonts w:asciiTheme="minorHAnsi" w:hAnsiTheme="minorHAnsi" w:cstheme="minorHAnsi"/>
+          <w:color w:val="333333"/>
+        </w:rPr>
+        <w:t xml:space="preserve"> higher education means lower unemployment</w:t>
+      </w:r>
+      <w:r>
+        <w:rPr>
+          <w:rStyle w:val="md-plain"/>
+          <w:rFonts w:asciiTheme="minorHAnsi" w:hAnsiTheme="minorHAnsi" w:cstheme="minorHAnsi"/>
+          <w:color w:val="333333"/>
+        </w:rPr>
+        <w:t>, (2)</w:t>
+      </w:r>
+      <w:r>
+        <w:rPr>
+          <w:rStyle w:val="md-plain"/>
+          <w:rFonts w:asciiTheme="minorHAnsi" w:hAnsiTheme="minorHAnsi" w:cstheme="minorHAnsi"/>
+          <w:color w:val="333333"/>
+        </w:rPr>
+        <w:t xml:space="preserve"> </w:t>
+      </w:r>
+      <w:r>
+        <w:rPr>
+          <w:rStyle w:val="md-plain"/>
+          <w:rFonts w:asciiTheme="minorHAnsi" w:hAnsiTheme="minorHAnsi" w:cstheme="minorHAnsi"/>
+          <w:color w:val="333333"/>
+        </w:rPr>
+        <w:t>Whether or not</w:t>
+      </w:r>
+      <w:r>
+        <w:rPr>
+          <w:rStyle w:val="md-plain"/>
+          <w:rFonts w:asciiTheme="minorHAnsi" w:hAnsiTheme="minorHAnsi" w:cstheme="minorHAnsi"/>
+          <w:color w:val="333333"/>
+        </w:rPr>
+        <w:t xml:space="preserve"> age play</w:t>
+      </w:r>
+      <w:r>
+        <w:rPr>
+          <w:rStyle w:val="md-plain"/>
+          <w:rFonts w:asciiTheme="minorHAnsi" w:hAnsiTheme="minorHAnsi" w:cstheme="minorHAnsi"/>
+          <w:color w:val="333333"/>
+        </w:rPr>
+        <w:t>s</w:t>
+      </w:r>
+      <w:r>
+        <w:rPr>
+          <w:rStyle w:val="md-plain"/>
+          <w:rFonts w:asciiTheme="minorHAnsi" w:hAnsiTheme="minorHAnsi" w:cstheme="minorHAnsi"/>
+          <w:color w:val="333333"/>
+        </w:rPr>
+        <w:t xml:space="preserve"> a factor in </w:t>
+      </w:r>
+      <w:r>
+        <w:rPr>
+          <w:rStyle w:val="md-plain"/>
+          <w:rFonts w:asciiTheme="minorHAnsi" w:hAnsiTheme="minorHAnsi" w:cstheme="minorHAnsi"/>
+          <w:color w:val="333333"/>
+        </w:rPr>
+        <w:t>unemployment</w:t>
+      </w:r>
+      <w:r>
+        <w:rPr>
+          <w:rStyle w:val="md-plain"/>
+          <w:rFonts w:asciiTheme="minorHAnsi" w:hAnsiTheme="minorHAnsi" w:cstheme="minorHAnsi"/>
+          <w:color w:val="333333"/>
+        </w:rPr>
+        <w:t xml:space="preserve">, and (3) </w:t>
+      </w:r>
+      <w:r>
+        <w:rPr>
+          <w:rStyle w:val="md-plain"/>
+          <w:rFonts w:asciiTheme="minorHAnsi" w:hAnsiTheme="minorHAnsi" w:cstheme="minorHAnsi"/>
+          <w:color w:val="333333"/>
+        </w:rPr>
+        <w:t>Whether or not</w:t>
+      </w:r>
+      <w:r>
+        <w:rPr>
+          <w:rStyle w:val="md-plain"/>
+          <w:rFonts w:asciiTheme="minorHAnsi" w:hAnsiTheme="minorHAnsi" w:cstheme="minorHAnsi"/>
+          <w:color w:val="333333"/>
+        </w:rPr>
+        <w:t xml:space="preserve"> </w:t>
+      </w:r>
+      <w:r>
+        <w:rPr>
+          <w:rStyle w:val="md-plain"/>
+          <w:rFonts w:asciiTheme="minorHAnsi" w:hAnsiTheme="minorHAnsi" w:cstheme="minorHAnsi"/>
+          <w:color w:val="333333"/>
+        </w:rPr>
+        <w:t>certain</w:t>
+      </w:r>
+      <w:r>
+        <w:rPr>
+          <w:rStyle w:val="md-plain"/>
+          <w:rFonts w:asciiTheme="minorHAnsi" w:hAnsiTheme="minorHAnsi" w:cstheme="minorHAnsi"/>
+          <w:color w:val="333333"/>
+        </w:rPr>
+        <w:t xml:space="preserve"> </w:t>
+      </w:r>
+      <w:r>
+        <w:rPr>
+          <w:rStyle w:val="md-plain"/>
+          <w:rFonts w:asciiTheme="minorHAnsi" w:hAnsiTheme="minorHAnsi" w:cstheme="minorHAnsi"/>
+          <w:color w:val="333333"/>
+        </w:rPr>
+        <w:t>S</w:t>
+      </w:r>
+      <w:r>
+        <w:rPr>
+          <w:rStyle w:val="md-plain"/>
+          <w:rFonts w:asciiTheme="minorHAnsi" w:hAnsiTheme="minorHAnsi" w:cstheme="minorHAnsi"/>
+          <w:color w:val="333333"/>
+        </w:rPr>
+        <w:t xml:space="preserve">tates have </w:t>
+      </w:r>
+      <w:r>
+        <w:rPr>
+          <w:rStyle w:val="md-plain"/>
+          <w:rFonts w:asciiTheme="minorHAnsi" w:hAnsiTheme="minorHAnsi" w:cstheme="minorHAnsi"/>
+          <w:color w:val="333333"/>
+        </w:rPr>
+        <w:t>significant</w:t>
+      </w:r>
+      <w:r>
+        <w:rPr>
+          <w:rStyle w:val="md-plain"/>
+          <w:rFonts w:asciiTheme="minorHAnsi" w:hAnsiTheme="minorHAnsi" w:cstheme="minorHAnsi"/>
+          <w:color w:val="333333"/>
+        </w:rPr>
+        <w:t xml:space="preserve"> unemployment rate</w:t>
+      </w:r>
+      <w:r>
+        <w:rPr>
+          <w:rStyle w:val="md-plain"/>
+          <w:rFonts w:asciiTheme="minorHAnsi" w:hAnsiTheme="minorHAnsi" w:cstheme="minorHAnsi"/>
+          <w:color w:val="333333"/>
+        </w:rPr>
+        <w:t>s</w:t>
+      </w:r>
+      <w:r>
+        <w:rPr>
+          <w:rStyle w:val="md-plain"/>
+          <w:rFonts w:asciiTheme="minorHAnsi" w:hAnsiTheme="minorHAnsi" w:cstheme="minorHAnsi"/>
+          <w:color w:val="333333"/>
+        </w:rPr>
+        <w:t xml:space="preserve">. </w:t>
+      </w:r>
+      <w:r>
+        <w:rPr>
+          <w:rStyle w:val="md-plain"/>
+          <w:rFonts w:asciiTheme="minorHAnsi" w:hAnsiTheme="minorHAnsi" w:cstheme="minorHAnsi"/>
+          <w:color w:val="333333"/>
+        </w:rPr>
+        <w:t xml:space="preserve">This dataset will encompass October 2018 through October 2019. </w:t>
       </w:r>
     </w:p>
     <w:p>
       <w:pPr>
         <w:rPr>
+          <w:rFonts w:cstheme="minorHAnsi"/>
           <w:b/>
           <w:bCs/>
+          <w:sz w:val="24"/>
+          <w:szCs w:val="24"/>
         </w:rPr>
       </w:pPr>
       <w:r>
         <w:rPr>
+          <w:rFonts w:cstheme="minorHAnsi"/>
           <w:b/>
           <w:bCs/>
+          <w:sz w:val="24"/>
+          <w:szCs w:val="24"/>
         </w:rPr>
         <w:t>Dataset:</w:t>
       </w:r>
     </w:p>
     <w:p>
+      <w:pPr>
+        <w:rPr>
+          <w:rFonts w:cstheme="minorHAnsi"/>
+          <w:sz w:val="24"/>
+          <w:szCs w:val="24"/>
+        </w:rPr>
+      </w:pPr>
       <w:hyperlink r:id="rId4" w:history="1">
         <w:r>
           <w:rPr>
             <w:rStyle w:val="Hyperlink"/>
+            <w:rFonts w:cstheme="minorHAnsi"/>
+            <w:sz w:val="24"/>
+            <w:szCs w:val="24"/>
           </w:rPr>
           <w:t>https://cps.kansascityfed.org/cps</w:t>
         </w:r>
       </w:hyperlink>
     </w:p>
     <w:p>
-      <w:r>
-        <w:rPr>
+      <w:pPr>
+        <w:rPr>
+          <w:rFonts w:cstheme="minorHAnsi"/>
+          <w:sz w:val="24"/>
+          <w:szCs w:val="24"/>
+        </w:rPr>
+      </w:pPr>
+      <w:r>
+        <w:rPr>
+          <w:rFonts w:cstheme="minorHAnsi"/>
           <w:noProof/>
+          <w:sz w:val="24"/>
+          <w:szCs w:val="24"/>
+          <w:lang w:eastAsia="zh-TW"/>
         </w:rPr>
         <w:drawing>
-          <wp:inline distT="0" distB="0" distL="0" distR="0" wp14:anchorId="1DB0E5C5" wp14:editId="5CC78BF4">
-            <wp:extent cx="5943600" cy="4004945"/>
+          <wp:inline distT="0" distB="0" distL="0" distR="0" wp14:anchorId="1DB0E5C5" wp14:editId="4DB86DCC">
+            <wp:extent cx="5265420" cy="3547971"/>
             <wp:effectExtent l="0" t="0" r="0" b="0"/>
             <wp:docPr id="1" name="Picture 1"/>
             <wp:cNvGraphicFramePr>
@@ -211,7 +437,7 @@
                   <pic:spPr>
                     <a:xfrm>
                       <a:off x="0" y="0"/>
-                      <a:ext cx="5943600" cy="4004945"/>
+                      <a:ext cx="5275757" cy="3554936"/>
                     </a:xfrm>
                     <a:prstGeom prst="rect">
                       <a:avLst/>
@@ -224,11 +450,250 @@
         </w:drawing>
       </w:r>
     </w:p>
-    <w:p/>
-    <w:p/>
     <w:p>
-      <w:r>
-        <w:t>We will be building a basic HTML page that describes what we think we will get before doing the analysis vs what the data shows after the analysis.  It will have charts comprised using DS3 and leaflet.  It will be interactive for users to click on the chart.</w:t>
+      <w:pPr>
+        <w:rPr>
+          <w:rFonts w:cstheme="minorHAnsi"/>
+          <w:sz w:val="24"/>
+          <w:szCs w:val="24"/>
+        </w:rPr>
+      </w:pPr>
+      <w:bookmarkStart w:id="0" w:name="_GoBack"/>
+      <w:bookmarkEnd w:id="0"/>
+    </w:p>
+    <w:p>
+      <w:pPr>
+        <w:rPr>
+          <w:rFonts w:cstheme="minorHAnsi"/>
+          <w:sz w:val="24"/>
+          <w:szCs w:val="24"/>
+        </w:rPr>
+      </w:pPr>
+      <w:r>
+        <w:rPr>
+          <w:rFonts w:cstheme="minorHAnsi"/>
+          <w:sz w:val="24"/>
+          <w:szCs w:val="24"/>
+        </w:rPr>
+        <w:t xml:space="preserve">We will </w:t>
+      </w:r>
+      <w:r>
+        <w:rPr>
+          <w:rFonts w:cstheme="minorHAnsi"/>
+          <w:sz w:val="24"/>
+          <w:szCs w:val="24"/>
+        </w:rPr>
+        <w:t>ETL data</w:t>
+      </w:r>
+      <w:r>
+        <w:rPr>
+          <w:rFonts w:cstheme="minorHAnsi"/>
+          <w:sz w:val="24"/>
+          <w:szCs w:val="24"/>
+        </w:rPr>
+        <w:t xml:space="preserve"> </w:t>
+      </w:r>
+      <w:r>
+        <w:rPr>
+          <w:rFonts w:cstheme="minorHAnsi"/>
+          <w:sz w:val="24"/>
+          <w:szCs w:val="24"/>
+        </w:rPr>
+        <w:t>to a database (PostgreSQL)</w:t>
+      </w:r>
+      <w:r>
+        <w:rPr>
+          <w:rFonts w:cstheme="minorHAnsi"/>
+          <w:sz w:val="24"/>
+          <w:szCs w:val="24"/>
+        </w:rPr>
+        <w:t xml:space="preserve"> by using </w:t>
+      </w:r>
+      <w:proofErr w:type="spellStart"/>
+      <w:r>
+        <w:rPr>
+          <w:rFonts w:cstheme="minorHAnsi"/>
+          <w:sz w:val="24"/>
+          <w:szCs w:val="24"/>
+        </w:rPr>
+        <w:t>Pgadmin</w:t>
+      </w:r>
+      <w:proofErr w:type="spellEnd"/>
+      <w:r>
+        <w:rPr>
+          <w:rFonts w:cstheme="minorHAnsi"/>
+          <w:sz w:val="24"/>
+          <w:szCs w:val="24"/>
+        </w:rPr>
+        <w:t xml:space="preserve">, and then </w:t>
+      </w:r>
+      <w:r>
+        <w:rPr>
+          <w:rFonts w:cstheme="minorHAnsi"/>
+          <w:sz w:val="24"/>
+          <w:szCs w:val="24"/>
+        </w:rPr>
+        <w:t xml:space="preserve">use </w:t>
+      </w:r>
+      <w:r>
+        <w:rPr>
+          <w:rFonts w:cstheme="minorHAnsi"/>
+          <w:sz w:val="24"/>
+          <w:szCs w:val="24"/>
+        </w:rPr>
+        <w:t>Jupiter Notebook to build</w:t>
+      </w:r>
+      <w:r>
+        <w:rPr>
+          <w:rFonts w:cstheme="minorHAnsi"/>
+          <w:sz w:val="24"/>
+          <w:szCs w:val="24"/>
+        </w:rPr>
+        <w:t xml:space="preserve"> basic HTML page</w:t>
+      </w:r>
+      <w:r>
+        <w:rPr>
+          <w:rFonts w:cstheme="minorHAnsi"/>
+          <w:sz w:val="24"/>
+          <w:szCs w:val="24"/>
+        </w:rPr>
+        <w:t>s</w:t>
+      </w:r>
+      <w:r>
+        <w:rPr>
+          <w:rFonts w:cstheme="minorHAnsi"/>
+          <w:sz w:val="24"/>
+          <w:szCs w:val="24"/>
+        </w:rPr>
+        <w:t xml:space="preserve"> that describe what we think we will get before doing the analysis vs what the data </w:t>
+      </w:r>
+      <w:r>
+        <w:rPr>
+          <w:rFonts w:cstheme="minorHAnsi"/>
+          <w:sz w:val="24"/>
+          <w:szCs w:val="24"/>
+        </w:rPr>
+        <w:t xml:space="preserve">will </w:t>
+      </w:r>
+      <w:r>
+        <w:rPr>
+          <w:rFonts w:cstheme="minorHAnsi"/>
+          <w:sz w:val="24"/>
+          <w:szCs w:val="24"/>
+        </w:rPr>
+        <w:t>be presented</w:t>
+      </w:r>
+      <w:r>
+        <w:rPr>
+          <w:rFonts w:cstheme="minorHAnsi"/>
+          <w:sz w:val="24"/>
+          <w:szCs w:val="24"/>
+        </w:rPr>
+        <w:t xml:space="preserve"> after the analysis.  </w:t>
+      </w:r>
+      <w:r>
+        <w:rPr>
+          <w:rFonts w:cstheme="minorHAnsi"/>
+          <w:sz w:val="24"/>
+          <w:szCs w:val="24"/>
+        </w:rPr>
+        <w:t>The presentation</w:t>
+      </w:r>
+      <w:r>
+        <w:rPr>
+          <w:rFonts w:cstheme="minorHAnsi"/>
+          <w:sz w:val="24"/>
+          <w:szCs w:val="24"/>
+        </w:rPr>
+        <w:t xml:space="preserve"> will have</w:t>
+      </w:r>
+      <w:r>
+        <w:rPr>
+          <w:rFonts w:cstheme="minorHAnsi"/>
+          <w:sz w:val="24"/>
+          <w:szCs w:val="24"/>
+        </w:rPr>
+        <w:t xml:space="preserve"> charts comprised using DS3 and SVG</w:t>
+      </w:r>
+      <w:r>
+        <w:rPr>
+          <w:rFonts w:cstheme="minorHAnsi"/>
+          <w:sz w:val="24"/>
+          <w:szCs w:val="24"/>
+        </w:rPr>
+        <w:t xml:space="preserve"> and run Flask to render the data visualization</w:t>
+      </w:r>
+      <w:r>
+        <w:rPr>
+          <w:rFonts w:cstheme="minorHAnsi"/>
+          <w:sz w:val="24"/>
+          <w:szCs w:val="24"/>
+        </w:rPr>
+        <w:t>.</w:t>
+      </w:r>
+      <w:r>
+        <w:rPr>
+          <w:rFonts w:cstheme="minorHAnsi"/>
+          <w:sz w:val="24"/>
+          <w:szCs w:val="24"/>
+        </w:rPr>
+        <w:t xml:space="preserve">  </w:t>
+      </w:r>
+      <w:r>
+        <w:rPr>
+          <w:rFonts w:cstheme="minorHAnsi"/>
+          <w:sz w:val="24"/>
+          <w:szCs w:val="24"/>
+        </w:rPr>
+        <w:t>The web page</w:t>
+      </w:r>
+      <w:r>
+        <w:rPr>
+          <w:rFonts w:cstheme="minorHAnsi"/>
+          <w:sz w:val="24"/>
+          <w:szCs w:val="24"/>
+        </w:rPr>
+        <w:t xml:space="preserve"> will be interactive for users to click </w:t>
+      </w:r>
+      <w:r>
+        <w:rPr>
+          <w:rFonts w:cstheme="minorHAnsi"/>
+          <w:sz w:val="24"/>
+          <w:szCs w:val="24"/>
+        </w:rPr>
+        <w:t xml:space="preserve">on </w:t>
+      </w:r>
+      <w:r>
+        <w:rPr>
+          <w:rFonts w:cstheme="minorHAnsi"/>
+          <w:sz w:val="24"/>
+          <w:szCs w:val="24"/>
+        </w:rPr>
+        <w:t xml:space="preserve">to see different </w:t>
+      </w:r>
+      <w:r>
+        <w:rPr>
+          <w:rFonts w:cstheme="minorHAnsi"/>
+          <w:sz w:val="24"/>
+          <w:szCs w:val="24"/>
+        </w:rPr>
+        <w:t>chart</w:t>
+      </w:r>
+      <w:r>
+        <w:rPr>
+          <w:rFonts w:cstheme="minorHAnsi"/>
+          <w:sz w:val="24"/>
+          <w:szCs w:val="24"/>
+        </w:rPr>
+        <w:t xml:space="preserve"> results</w:t>
+      </w:r>
+      <w:r>
+        <w:rPr>
+          <w:rFonts w:cstheme="minorHAnsi"/>
+          <w:sz w:val="24"/>
+          <w:szCs w:val="24"/>
+        </w:rPr>
+        <w:t>.</w:t>
       </w:r>
     </w:p>
     <w:sectPr>
@@ -242,7 +707,7 @@
 </file>
 
 <file path=word/styles.xml><?xml version="1.0" encoding="utf-8"?>
-<w:styles xmlns:mc="http://schemas.openxmlformats.org/markup-compatibility/2006" xmlns:r="http://schemas.openxmlformats.org/officeDocument/2006/relationships" xmlns:w="http://schemas.openxmlformats.org/wordprocessingml/2006/main" xmlns:w14="http://schemas.microsoft.com/office/word/2010/wordml" xmlns:w15="http://schemas.microsoft.com/office/word/2012/wordml" xmlns:w16cid="http://schemas.microsoft.com/office/word/2016/wordml/cid" xmlns:w16se="http://schemas.microsoft.com/office/word/2015/wordml/symex" mc:Ignorable="w14 w15 w16se w16cid">
+<w:styles xmlns:mc="http://schemas.openxmlformats.org/markup-compatibility/2006" xmlns:r="http://schemas.openxmlformats.org/officeDocument/2006/relationships" xmlns:w="http://schemas.openxmlformats.org/wordprocessingml/2006/main" xmlns:w14="http://schemas.microsoft.com/office/word/2010/wordml" xmlns:w15="http://schemas.microsoft.com/office/word/2012/wordml" xmlns:w16se="http://schemas.microsoft.com/office/word/2015/wordml/symex" mc:Ignorable="w14 w15 w16se">
   <w:docDefaults>
     <w:rPrDefault>
       <w:rPr>
@@ -258,7 +723,7 @@
       </w:pPr>
     </w:pPrDefault>
   </w:docDefaults>
-  <w:latentStyles w:defLockedState="0" w:defUIPriority="99" w:defSemiHidden="0" w:defUnhideWhenUsed="0" w:defQFormat="0" w:count="376">
+  <w:latentStyles w:defLockedState="0" w:defUIPriority="99" w:defSemiHidden="0" w:defUnhideWhenUsed="0" w:defQFormat="0" w:count="371">
     <w:lsdException w:name="Normal" w:uiPriority="0" w:qFormat="1"/>
     <w:lsdException w:name="heading 1" w:uiPriority="9" w:qFormat="1"/>
     <w:lsdException w:name="heading 2" w:semiHidden="1" w:uiPriority="9" w:unhideWhenUsed="1" w:qFormat="1"/>
@@ -630,11 +1095,6 @@
     <w:lsdException w:name="List Table 5 Dark Accent 6" w:uiPriority="50"/>
     <w:lsdException w:name="List Table 6 Colorful Accent 6" w:uiPriority="51"/>
     <w:lsdException w:name="List Table 7 Colorful Accent 6" w:uiPriority="52"/>
-    <w:lsdException w:name="Mention" w:semiHidden="1" w:unhideWhenUsed="1"/>
-    <w:lsdException w:name="Smart Hyperlink" w:semiHidden="1" w:unhideWhenUsed="1"/>
-    <w:lsdException w:name="Hashtag" w:semiHidden="1" w:unhideWhenUsed="1"/>
-    <w:lsdException w:name="Unresolved Mention" w:semiHidden="1" w:unhideWhenUsed="1"/>
-    <w:lsdException w:name="Smart Link" w:semiHidden="1" w:unhideWhenUsed="1"/>
   </w:latentStyles>
   <w:style w:type="paragraph" w:default="1" w:styleId="Normal">
     <w:name w:val="Normal"/>

</xml_diff>